<commit_message>
Update to Project Aim/Description
Still need jerin to update the last paragraph. messaged on discord
</commit_message>
<xml_diff>
--- a/Long_Aims.docx
+++ b/Long_Aims.docx
@@ -1,460 +1,267 @@
 
-<file path=word/document2.xml><?xml version="1.0" encoding="utf-8"?>
-<w:document xmlns:wpc="http://schemas.microsoft.com/office/word/2010/wordprocessingCanvas" xmlns:mc="http://schemas.openxmlformats.org/markup-compatibility/2006" xmlns:o="urn:schemas-microsoft-com:office:office" xmlns:r="http://schemas.openxmlformats.org/officeDocument/2006/relationships" xmlns:m="http://schemas.openxmlformats.org/officeDocument/2006/math" xmlns:v="urn:schemas-microsoft-com:vml" xmlns:wp14="http://schemas.microsoft.com/office/word/2010/wordprocessingDrawing" xmlns:wp="http://schemas.openxmlformats.org/drawingml/2006/wordprocessingDrawing" xmlns:w10="urn:schemas-microsoft-com:office:word" xmlns:w="http://schemas.openxmlformats.org/wordprocessingml/2006/main" xmlns:w14="http://schemas.microsoft.com/office/word/2010/wordml" xmlns:w15="http://schemas.microsoft.com/office/word/2012/wordml" xmlns:wpg="http://schemas.microsoft.com/office/word/2010/wordprocessingGroup" xmlns:wpi="http://schemas.microsoft.com/office/word/2010/wordprocessingInk" xmlns:wne="http://schemas.microsoft.com/office/word/2006/wordml" xmlns:wps="http://schemas.microsoft.com/office/word/2010/wordprocessingShape" mc:Ignorable="w14 w15 wp14">
+<file path=word/document.xml><?xml version="1.0" encoding="utf-8"?>
+<w:document xmlns:wpc="http://schemas.microsoft.com/office/word/2010/wordprocessingCanvas" xmlns:cx="http://schemas.microsoft.com/office/drawing/2014/chartex" xmlns:cx1="http://schemas.microsoft.com/office/drawing/2015/9/8/chartex" xmlns:cx2="http://schemas.microsoft.com/office/drawing/2015/10/21/chartex" xmlns:cx3="http://schemas.microsoft.com/office/drawing/2016/5/9/chartex" xmlns:cx4="http://schemas.microsoft.com/office/drawing/2016/5/10/chartex" xmlns:cx5="http://schemas.microsoft.com/office/drawing/2016/5/11/chartex" xmlns:cx6="http://schemas.microsoft.com/office/drawing/2016/5/12/chartex" xmlns:cx7="http://schemas.microsoft.com/office/drawing/2016/5/13/chartex" xmlns:cx8="http://schemas.microsoft.com/office/drawing/2016/5/14/chartex" xmlns:mc="http://schemas.openxmlformats.org/markup-compatibility/2006" xmlns:aink="http://schemas.microsoft.com/office/drawing/2016/ink" xmlns:am3d="http://schemas.microsoft.com/office/drawing/2017/model3d" xmlns:o="urn:schemas-microsoft-com:office:office" xmlns:r="http://schemas.openxmlformats.org/officeDocument/2006/relationships" xmlns:m="http://schemas.openxmlformats.org/officeDocument/2006/math" xmlns:v="urn:schemas-microsoft-com:vml" xmlns:wp14="http://schemas.microsoft.com/office/word/2010/wordprocessingDrawing" xmlns:wp="http://schemas.openxmlformats.org/drawingml/2006/wordprocessingDrawing" xmlns:w10="urn:schemas-microsoft-com:office:word" xmlns:w="http://schemas.openxmlformats.org/wordprocessingml/2006/main" xmlns:w14="http://schemas.microsoft.com/office/word/2010/wordml" xmlns:w15="http://schemas.microsoft.com/office/word/2012/wordml" xmlns:w16cex="http://schemas.microsoft.com/office/word/2018/wordml/cex" xmlns:w16cid="http://schemas.microsoft.com/office/word/2016/wordml/cid" xmlns:w16="http://schemas.microsoft.com/office/word/2018/wordml" xmlns:w16se="http://schemas.microsoft.com/office/word/2015/wordml/symex" xmlns:wpg="http://schemas.microsoft.com/office/word/2010/wordprocessingGroup" xmlns:wpi="http://schemas.microsoft.com/office/word/2010/wordprocessingInk" xmlns:wne="http://schemas.microsoft.com/office/word/2006/wordml" xmlns:wps="http://schemas.microsoft.com/office/word/2010/wordprocessingShape" mc:Ignorable="w14 w15 w16se w16cid w16 w16cex wp14">
   <w:body>
     <w:p>
-      <w:pPr>
-        <w:pStyle w:val="Normal"/>
-        <w:bidi w:val="0"/>
-        <w:spacing w:before="0" w:beforeAutospacing="off" w:after="160" w:afterAutospacing="off" w:line="259" w:lineRule="auto"/>
-        <w:ind w:left="0" w:right="0"/>
-        <w:jc w:val="left"/>
-      </w:pPr>
-      <w:r>
-        <w:rPr>
-          <w:rFonts w:ascii="Calibri" w:hAnsi="Calibri" w:eastAsia="Calibri" w:cs="Calibri"/>
-          <w:noProof w:val="0"/>
-          <w:sz w:val="22"/>
-          <w:szCs w:val="22"/>
-          <w:lang w:val="en-US"/>
-        </w:rPr>
-        <w:t>Aims</w:t>
+      <w:r>
+        <w:rPr>
+          <w:rFonts w:ascii="Calibri" w:eastAsia="Calibri" w:hAnsi="Calibri" w:cs="Calibri"/>
+        </w:rPr>
+        <w:t>Project description</w:t>
       </w:r>
     </w:p>
     <w:p>
       <w:pPr>
-        <w:pStyle w:val="Normal"/>
-        <w:bidi w:val="0"/>
-        <w:spacing w:before="0" w:beforeAutospacing="off" w:after="160" w:afterAutospacing="off" w:line="259" w:lineRule="auto"/>
-        <w:ind w:left="0" w:right="0"/>
-        <w:jc w:val="left"/>
-        <w:rPr>
-          <w:rFonts w:ascii="Calibri" w:hAnsi="Calibri" w:eastAsia="Calibri" w:cs="Calibri"/>
-          <w:noProof w:val="0"/>
-          <w:sz w:val="22"/>
-          <w:szCs w:val="22"/>
-          <w:lang w:val="en-US"/>
+        <w:rPr>
+          <w:rFonts w:ascii="Calibri" w:eastAsia="Calibri" w:hAnsi="Calibri" w:cs="Calibri"/>
         </w:rPr>
       </w:pPr>
       <w:r>
         <w:rPr>
-          <w:rFonts w:ascii="Calibri" w:hAnsi="Calibri" w:eastAsia="Calibri" w:cs="Calibri"/>
-          <w:noProof w:val="0"/>
-          <w:sz w:val="22"/>
-          <w:szCs w:val="22"/>
-          <w:lang w:val="en-US"/>
-        </w:rPr>
-        <w:t xml:space="preserve">The aim for this project is to create game that giving the player an experience of what </w:t>
-      </w:r>
-      <w:r>
-        <w:rPr>
-          <w:rFonts w:ascii="Calibri" w:hAnsi="Calibri" w:eastAsia="Calibri" w:cs="Calibri"/>
-          <w:noProof w:val="0"/>
-          <w:sz w:val="22"/>
-          <w:szCs w:val="22"/>
-          <w:lang w:val="en-US"/>
+          <w:rFonts w:ascii="Calibri" w:eastAsia="Calibri" w:hAnsi="Calibri" w:cs="Calibri"/>
+        </w:rPr>
+        <w:t>T</w:t>
+      </w:r>
+      <w:r>
+        <w:rPr>
+          <w:rFonts w:ascii="Calibri" w:eastAsia="Calibri" w:hAnsi="Calibri" w:cs="Calibri"/>
+        </w:rPr>
+        <w:t xml:space="preserve">his project is to create </w:t>
+      </w:r>
+      <w:r>
+        <w:rPr>
+          <w:rFonts w:ascii="Calibri" w:eastAsia="Calibri" w:hAnsi="Calibri" w:cs="Calibri"/>
+        </w:rPr>
+        <w:t xml:space="preserve">a world that gives the player freedom to </w:t>
+      </w:r>
+      <w:r>
+        <w:rPr>
+          <w:rFonts w:ascii="Calibri" w:eastAsia="Calibri" w:hAnsi="Calibri" w:cs="Calibri"/>
+        </w:rPr>
+        <w:t xml:space="preserve">experience what </w:t>
+      </w:r>
+      <w:r>
+        <w:rPr>
+          <w:rFonts w:ascii="Calibri" w:eastAsia="Calibri" w:hAnsi="Calibri" w:cs="Calibri"/>
         </w:rPr>
         <w:t>a</w:t>
       </w:r>
       <w:r>
         <w:rPr>
-          <w:rFonts w:ascii="Calibri" w:hAnsi="Calibri" w:eastAsia="Calibri" w:cs="Calibri"/>
-          <w:noProof w:val="0"/>
-          <w:sz w:val="22"/>
-          <w:szCs w:val="22"/>
-          <w:lang w:val="en-US"/>
-        </w:rPr>
-        <w:t xml:space="preserve"> </w:t>
-      </w:r>
-      <w:r>
-        <w:rPr>
-          <w:rFonts w:ascii="Calibri" w:hAnsi="Calibri" w:eastAsia="Calibri" w:cs="Calibri"/>
-          <w:noProof w:val="0"/>
-          <w:sz w:val="22"/>
-          <w:szCs w:val="22"/>
-          <w:lang w:val="en-US"/>
-        </w:rPr>
-        <w:t>fantasy world is like</w:t>
-      </w:r>
-      <w:r>
-        <w:rPr>
-          <w:rFonts w:ascii="Calibri" w:hAnsi="Calibri" w:eastAsia="Calibri" w:cs="Calibri"/>
-          <w:noProof w:val="0"/>
-          <w:sz w:val="22"/>
-          <w:szCs w:val="22"/>
-          <w:lang w:val="en-US"/>
-        </w:rPr>
-        <w:t xml:space="preserve">. </w:t>
-      </w:r>
-      <w:r>
-        <w:rPr>
-          <w:rFonts w:ascii="Calibri" w:hAnsi="Calibri" w:eastAsia="Calibri" w:cs="Calibri"/>
-          <w:noProof w:val="0"/>
-          <w:sz w:val="22"/>
-          <w:szCs w:val="22"/>
-          <w:lang w:val="en-US"/>
-        </w:rPr>
-        <w:t xml:space="preserve">More importantly </w:t>
-      </w:r>
-      <w:r>
-        <w:rPr>
-          <w:rFonts w:ascii="Calibri" w:hAnsi="Calibri" w:eastAsia="Calibri" w:cs="Calibri"/>
-          <w:noProof w:val="0"/>
-          <w:sz w:val="22"/>
-          <w:szCs w:val="22"/>
-          <w:lang w:val="en-US"/>
-        </w:rPr>
-        <w:t>it is not just about fighting monsters exploring dungeons, players are also</w:t>
-      </w:r>
-      <w:r>
-        <w:rPr>
-          <w:rFonts w:ascii="Calibri" w:hAnsi="Calibri" w:eastAsia="Calibri" w:cs="Calibri"/>
-          <w:noProof w:val="0"/>
-          <w:sz w:val="22"/>
-          <w:szCs w:val="22"/>
-          <w:lang w:val="en-US"/>
-        </w:rPr>
-        <w:t xml:space="preserve"> able to </w:t>
-      </w:r>
-      <w:r>
-        <w:rPr>
-          <w:rFonts w:ascii="Calibri" w:hAnsi="Calibri" w:eastAsia="Calibri" w:cs="Calibri"/>
-          <w:noProof w:val="0"/>
-          <w:sz w:val="22"/>
-          <w:szCs w:val="22"/>
-          <w:lang w:val="en-US"/>
-        </w:rPr>
-        <w:t>experience</w:t>
-      </w:r>
-      <w:r>
-        <w:rPr>
-          <w:rFonts w:ascii="Calibri" w:hAnsi="Calibri" w:eastAsia="Calibri" w:cs="Calibri"/>
-          <w:noProof w:val="0"/>
-          <w:sz w:val="22"/>
-          <w:szCs w:val="22"/>
-          <w:lang w:val="en-US"/>
-        </w:rPr>
-        <w:t xml:space="preserve"> the life in that world</w:t>
-      </w:r>
-      <w:r>
-        <w:rPr>
-          <w:rFonts w:ascii="Calibri" w:hAnsi="Calibri" w:eastAsia="Calibri" w:cs="Calibri"/>
-          <w:noProof w:val="0"/>
-          <w:sz w:val="22"/>
-          <w:szCs w:val="22"/>
-          <w:lang w:val="en-US"/>
-        </w:rPr>
-        <w:t xml:space="preserve"> </w:t>
-      </w:r>
-      <w:r>
-        <w:rPr>
-          <w:rFonts w:ascii="Calibri" w:hAnsi="Calibri" w:eastAsia="Calibri" w:cs="Calibri"/>
-          <w:noProof w:val="0"/>
-          <w:sz w:val="22"/>
-          <w:szCs w:val="22"/>
-          <w:lang w:val="en-US"/>
-        </w:rPr>
-        <w:t>owning estate property</w:t>
-      </w:r>
-      <w:r>
-        <w:rPr>
-          <w:rFonts w:ascii="Calibri" w:hAnsi="Calibri" w:eastAsia="Calibri" w:cs="Calibri"/>
-          <w:noProof w:val="0"/>
-          <w:sz w:val="22"/>
-          <w:szCs w:val="22"/>
-          <w:lang w:val="en-US"/>
-        </w:rPr>
-        <w:t>,</w:t>
-      </w:r>
-      <w:r>
-        <w:rPr>
-          <w:rFonts w:ascii="Calibri" w:hAnsi="Calibri" w:eastAsia="Calibri" w:cs="Calibri"/>
-          <w:noProof w:val="0"/>
-          <w:sz w:val="22"/>
-          <w:szCs w:val="22"/>
-          <w:lang w:val="en-US"/>
-        </w:rPr>
-        <w:t xml:space="preserve"> </w:t>
-      </w:r>
-      <w:r>
-        <w:rPr>
-          <w:rFonts w:ascii="Calibri" w:hAnsi="Calibri" w:eastAsia="Calibri" w:cs="Calibri"/>
-          <w:noProof w:val="0"/>
-          <w:sz w:val="22"/>
-          <w:szCs w:val="22"/>
-          <w:lang w:val="en-US"/>
-        </w:rPr>
-        <w:t xml:space="preserve">building </w:t>
-      </w:r>
-      <w:r>
-        <w:rPr>
-          <w:rFonts w:ascii="Calibri" w:hAnsi="Calibri" w:eastAsia="Calibri" w:cs="Calibri"/>
-          <w:noProof w:val="0"/>
-          <w:sz w:val="22"/>
-          <w:szCs w:val="22"/>
-          <w:lang w:val="en-US"/>
-        </w:rPr>
-        <w:t>relationships,</w:t>
-      </w:r>
-      <w:r>
-        <w:rPr>
-          <w:rFonts w:ascii="Calibri" w:hAnsi="Calibri" w:eastAsia="Calibri" w:cs="Calibri"/>
-          <w:noProof w:val="0"/>
-          <w:sz w:val="22"/>
-          <w:szCs w:val="22"/>
-          <w:lang w:val="en-US"/>
-        </w:rPr>
-        <w:t xml:space="preserve"> having a job not just an adventure such as retailer, politician, </w:t>
-      </w:r>
-      <w:r>
-        <w:rPr>
-          <w:rFonts w:ascii="Calibri" w:hAnsi="Calibri" w:eastAsia="Calibri" w:cs="Calibri"/>
-          <w:noProof w:val="0"/>
-          <w:sz w:val="22"/>
-          <w:szCs w:val="22"/>
-          <w:lang w:val="en-US"/>
-        </w:rPr>
-        <w:t>miners, hunters, etc</w:t>
-      </w:r>
-      <w:r>
-        <w:rPr>
-          <w:rFonts w:ascii="Calibri" w:hAnsi="Calibri" w:eastAsia="Calibri" w:cs="Calibri"/>
-          <w:noProof w:val="0"/>
-          <w:sz w:val="22"/>
-          <w:szCs w:val="22"/>
-          <w:lang w:val="en-US"/>
+          <w:rFonts w:ascii="Calibri" w:eastAsia="Calibri" w:hAnsi="Calibri" w:cs="Calibri"/>
+        </w:rPr>
+        <w:t xml:space="preserve"> fantasy world is like</w:t>
+      </w:r>
+      <w:r>
+        <w:rPr>
+          <w:rFonts w:ascii="Calibri" w:eastAsia="Calibri" w:hAnsi="Calibri" w:cs="Calibri"/>
         </w:rPr>
         <w:t>.</w:t>
       </w:r>
       <w:r>
         <w:rPr>
-          <w:rFonts w:ascii="Calibri" w:hAnsi="Calibri" w:eastAsia="Calibri" w:cs="Calibri"/>
-          <w:noProof w:val="0"/>
-          <w:sz w:val="22"/>
-          <w:szCs w:val="22"/>
-          <w:lang w:val="en-US"/>
-        </w:rPr>
-        <w:t xml:space="preserve"> Many things that can do in real life will be replicated and modified to fit a fantasy world.</w:t>
-      </w:r>
-      <w:r>
-        <w:rPr>
-          <w:rFonts w:ascii="Calibri" w:hAnsi="Calibri" w:eastAsia="Calibri" w:cs="Calibri"/>
-          <w:noProof w:val="0"/>
-          <w:sz w:val="22"/>
-          <w:szCs w:val="22"/>
-          <w:lang w:val="en-US"/>
-        </w:rPr>
-        <w:t xml:space="preserve"> More than that, the world will be extremely big to players can spent many times to experience it.</w:t>
-      </w:r>
-      <w:r>
-        <w:rPr>
-          <w:rFonts w:ascii="Calibri" w:hAnsi="Calibri" w:eastAsia="Calibri" w:cs="Calibri"/>
-          <w:noProof w:val="0"/>
-          <w:sz w:val="22"/>
-          <w:szCs w:val="22"/>
-          <w:lang w:val="en-US"/>
-        </w:rPr>
-        <w:t xml:space="preserve"> </w:t>
+          <w:rFonts w:ascii="Calibri" w:eastAsia="Calibri" w:hAnsi="Calibri" w:cs="Calibri"/>
+        </w:rPr>
+        <w:t xml:space="preserve"> Able to roleplay as different races, players are given a fresh take on the roleplay fantasy adventure as they create their own path into the world. “Rebirth” is not a generic dungeon crawler, as it expands on existing game mechanics.</w:t>
       </w:r>
     </w:p>
     <w:p>
       <w:pPr>
-        <w:pStyle w:val="Normal"/>
-        <w:bidi w:val="0"/>
-        <w:spacing w:before="0" w:beforeAutospacing="off" w:after="160" w:afterAutospacing="off" w:line="259" w:lineRule="auto"/>
-        <w:ind w:left="0" w:right="0"/>
-        <w:jc w:val="left"/>
-        <w:rPr>
-          <w:rFonts w:ascii="Calibri" w:hAnsi="Calibri" w:eastAsia="Calibri" w:cs="Calibri"/>
-          <w:noProof w:val="0"/>
-          <w:sz w:val="22"/>
-          <w:szCs w:val="22"/>
-          <w:lang w:val="en-US"/>
+        <w:rPr>
+          <w:rFonts w:ascii="Calibri" w:eastAsia="Calibri" w:hAnsi="Calibri" w:cs="Calibri"/>
         </w:rPr>
       </w:pPr>
       <w:r>
         <w:rPr>
-          <w:rFonts w:ascii="Calibri" w:hAnsi="Calibri" w:eastAsia="Calibri" w:cs="Calibri"/>
-          <w:noProof w:val="0"/>
-          <w:sz w:val="22"/>
-          <w:szCs w:val="22"/>
-          <w:lang w:val="en-US"/>
+          <w:rFonts w:ascii="Calibri" w:eastAsia="Calibri" w:hAnsi="Calibri" w:cs="Calibri"/>
+        </w:rPr>
+        <w:t xml:space="preserve">In the world of “Rebirth”, players are given the option to play as many races, from humans to elves to even beast people. Customization is important part of the gameplay, editing both races and classes, players are able to choose their gameplay style that they fit with the most. Incorporating a diverse skill tree, you can become a magic swordsman, agility archer or even a mage tank. </w:t>
+      </w:r>
+    </w:p>
+    <w:p>
+      <w:pPr>
+        <w:rPr>
+          <w:rFonts w:ascii="Calibri" w:eastAsia="Calibri" w:hAnsi="Calibri" w:cs="Calibri"/>
+        </w:rPr>
+      </w:pPr>
+      <w:r>
+        <w:rPr>
+          <w:rFonts w:ascii="Calibri" w:eastAsia="Calibri" w:hAnsi="Calibri" w:cs="Calibri"/>
+        </w:rPr>
+        <w:t xml:space="preserve">Gameplay will be unique depending on which race and background story that the player picks from. </w:t>
+      </w:r>
+      <w:r>
+        <w:rPr>
+          <w:rFonts w:ascii="Calibri" w:eastAsia="Calibri" w:hAnsi="Calibri" w:cs="Calibri"/>
+        </w:rPr>
+        <w:t>An e</w:t>
+      </w:r>
+      <w:r>
+        <w:rPr>
+          <w:rFonts w:ascii="Calibri" w:eastAsia="Calibri" w:hAnsi="Calibri" w:cs="Calibri"/>
+        </w:rPr>
+        <w:t>lven warrior exploring the world after being stuck in the forest for 80 years, to a escaped beast person becoming an adventurer to buy back their family,</w:t>
+      </w:r>
+      <w:r>
+        <w:rPr>
+          <w:rFonts w:ascii="Calibri" w:eastAsia="Calibri" w:hAnsi="Calibri" w:cs="Calibri"/>
+        </w:rPr>
+        <w:t xml:space="preserve"> each playthrough will be different and unique, adapting to anyone’s playstyle. Players are also able to experience the spice of life, managing small farms to big fiefs, building relationships with villagers or becoming a bandit with a group of thugs the possibilities are endless in “Rebirth”. </w:t>
+      </w:r>
+    </w:p>
+    <w:p>
+      <w:r>
+        <w:rPr>
+          <w:rFonts w:ascii="Calibri" w:eastAsia="Calibri" w:hAnsi="Calibri" w:cs="Calibri"/>
+        </w:rPr>
+        <w:t xml:space="preserve">[ something about this lmao </w:t>
+      </w:r>
+      <w:proofErr w:type="spellStart"/>
+      <w:r>
+        <w:rPr>
+          <w:rFonts w:ascii="Calibri" w:eastAsia="Calibri" w:hAnsi="Calibri" w:cs="Calibri"/>
+        </w:rPr>
+        <w:t>blabhblabh</w:t>
+      </w:r>
+      <w:proofErr w:type="spellEnd"/>
+      <w:r>
+        <w:rPr>
+          <w:rFonts w:ascii="Calibri" w:eastAsia="Calibri" w:hAnsi="Calibri" w:cs="Calibri"/>
+        </w:rPr>
+        <w:t xml:space="preserve"> </w:t>
+      </w:r>
+      <w:proofErr w:type="spellStart"/>
+      <w:r>
+        <w:rPr>
+          <w:rFonts w:ascii="Calibri" w:eastAsia="Calibri" w:hAnsi="Calibri" w:cs="Calibri"/>
+        </w:rPr>
+        <w:t>ablhab</w:t>
+      </w:r>
+      <w:proofErr w:type="spellEnd"/>
+      <w:r>
+        <w:rPr>
+          <w:rFonts w:ascii="Calibri" w:eastAsia="Calibri" w:hAnsi="Calibri" w:cs="Calibri"/>
+        </w:rPr>
+        <w:t>]</w:t>
+      </w:r>
+    </w:p>
+    <w:p>
+      <w:pPr>
+        <w:rPr>
+          <w:rFonts w:ascii="Calibri" w:eastAsia="Calibri" w:hAnsi="Calibri" w:cs="Calibri"/>
+        </w:rPr>
+      </w:pPr>
+      <w:r>
+        <w:rPr>
+          <w:rFonts w:ascii="Calibri" w:eastAsia="Calibri" w:hAnsi="Calibri" w:cs="Calibri"/>
         </w:rPr>
         <w:t xml:space="preserve">However, </w:t>
       </w:r>
       <w:r>
         <w:rPr>
-          <w:rFonts w:ascii="Calibri" w:hAnsi="Calibri" w:eastAsia="Calibri" w:cs="Calibri"/>
-          <w:noProof w:val="0"/>
-          <w:sz w:val="22"/>
-          <w:szCs w:val="22"/>
-          <w:lang w:val="en-US"/>
+          <w:rFonts w:ascii="Calibri" w:eastAsia="Calibri" w:hAnsi="Calibri" w:cs="Calibri"/>
         </w:rPr>
         <w:t>if things doesn’t go as expect such as Time or resources are running out</w:t>
       </w:r>
       <w:r>
         <w:rPr>
-          <w:rFonts w:ascii="Calibri" w:hAnsi="Calibri" w:eastAsia="Calibri" w:cs="Calibri"/>
-          <w:noProof w:val="0"/>
-          <w:sz w:val="22"/>
-          <w:szCs w:val="22"/>
-          <w:lang w:val="en-US"/>
+          <w:rFonts w:ascii="Calibri" w:eastAsia="Calibri" w:hAnsi="Calibri" w:cs="Calibri"/>
         </w:rPr>
         <w:t xml:space="preserve"> this project will have to limit a few major but don’t changed the core of the games like the world will be smaller</w:t>
       </w:r>
       <w:r>
         <w:rPr>
-          <w:rFonts w:ascii="Calibri" w:hAnsi="Calibri" w:eastAsia="Calibri" w:cs="Calibri"/>
-          <w:noProof w:val="0"/>
-          <w:sz w:val="22"/>
-          <w:szCs w:val="22"/>
-          <w:lang w:val="en-US"/>
+          <w:rFonts w:ascii="Calibri" w:eastAsia="Calibri" w:hAnsi="Calibri" w:cs="Calibri"/>
         </w:rPr>
         <w:t xml:space="preserve"> in order to save times and resources or a few items or object such as monster, dungeon, animals, plan</w:t>
       </w:r>
       <w:r>
         <w:rPr>
-          <w:rFonts w:ascii="Calibri" w:hAnsi="Calibri" w:eastAsia="Calibri" w:cs="Calibri"/>
-          <w:noProof w:val="0"/>
-          <w:sz w:val="22"/>
-          <w:szCs w:val="22"/>
-          <w:lang w:val="en-US"/>
+          <w:rFonts w:ascii="Calibri" w:eastAsia="Calibri" w:hAnsi="Calibri" w:cs="Calibri"/>
         </w:rPr>
         <w:t xml:space="preserve">ts or jobs in development or planning will be paused.  </w:t>
       </w:r>
       <w:r>
         <w:rPr>
-          <w:rFonts w:ascii="Calibri" w:hAnsi="Calibri" w:eastAsia="Calibri" w:cs="Calibri"/>
-          <w:noProof w:val="0"/>
-          <w:sz w:val="22"/>
-          <w:szCs w:val="22"/>
-          <w:lang w:val="en-US"/>
+          <w:rFonts w:ascii="Calibri" w:eastAsia="Calibri" w:hAnsi="Calibri" w:cs="Calibri"/>
         </w:rPr>
         <w:t xml:space="preserve">The main </w:t>
       </w:r>
       <w:r>
         <w:rPr>
-          <w:rFonts w:ascii="Calibri" w:hAnsi="Calibri" w:eastAsia="Calibri" w:cs="Calibri"/>
-          <w:noProof w:val="0"/>
-          <w:sz w:val="22"/>
-          <w:szCs w:val="22"/>
-          <w:lang w:val="en-US"/>
+          <w:rFonts w:ascii="Calibri" w:eastAsia="Calibri" w:hAnsi="Calibri" w:cs="Calibri"/>
         </w:rPr>
         <w:t>priority</w:t>
       </w:r>
       <w:r>
         <w:rPr>
-          <w:rFonts w:ascii="Calibri" w:hAnsi="Calibri" w:eastAsia="Calibri" w:cs="Calibri"/>
-          <w:noProof w:val="0"/>
-          <w:sz w:val="22"/>
-          <w:szCs w:val="22"/>
-          <w:lang w:val="en-US"/>
+          <w:rFonts w:ascii="Calibri" w:eastAsia="Calibri" w:hAnsi="Calibri" w:cs="Calibri"/>
         </w:rPr>
         <w:t xml:space="preserve"> is </w:t>
       </w:r>
       <w:r>
         <w:rPr>
-          <w:rFonts w:ascii="Calibri" w:hAnsi="Calibri" w:eastAsia="Calibri" w:cs="Calibri"/>
-          <w:noProof w:val="0"/>
-          <w:sz w:val="22"/>
-          <w:szCs w:val="22"/>
-          <w:lang w:val="en-US"/>
+          <w:rFonts w:ascii="Calibri" w:eastAsia="Calibri" w:hAnsi="Calibri" w:cs="Calibri"/>
         </w:rPr>
         <w:t>finishing</w:t>
       </w:r>
       <w:r>
         <w:rPr>
-          <w:rFonts w:ascii="Calibri" w:hAnsi="Calibri" w:eastAsia="Calibri" w:cs="Calibri"/>
-          <w:noProof w:val="0"/>
-          <w:sz w:val="22"/>
-          <w:szCs w:val="22"/>
-          <w:lang w:val="en-US"/>
+          <w:rFonts w:ascii="Calibri" w:eastAsia="Calibri" w:hAnsi="Calibri" w:cs="Calibri"/>
         </w:rPr>
         <w:t xml:space="preserve"> the game as </w:t>
       </w:r>
       <w:r>
         <w:rPr>
-          <w:rFonts w:ascii="Calibri" w:hAnsi="Calibri" w:eastAsia="Calibri" w:cs="Calibri"/>
-          <w:noProof w:val="0"/>
-          <w:sz w:val="22"/>
-          <w:szCs w:val="22"/>
-          <w:lang w:val="en-US"/>
+          <w:rFonts w:ascii="Calibri" w:eastAsia="Calibri" w:hAnsi="Calibri" w:cs="Calibri"/>
         </w:rPr>
         <w:t xml:space="preserve">good </w:t>
       </w:r>
       <w:r>
         <w:rPr>
-          <w:rFonts w:ascii="Calibri" w:hAnsi="Calibri" w:eastAsia="Calibri" w:cs="Calibri"/>
-          <w:noProof w:val="0"/>
-          <w:sz w:val="22"/>
-          <w:szCs w:val="22"/>
-          <w:lang w:val="en-US"/>
+          <w:rFonts w:ascii="Calibri" w:eastAsia="Calibri" w:hAnsi="Calibri" w:cs="Calibri"/>
         </w:rPr>
         <w:t>as possible</w:t>
       </w:r>
       <w:r>
         <w:rPr>
-          <w:rFonts w:ascii="Calibri" w:hAnsi="Calibri" w:eastAsia="Calibri" w:cs="Calibri"/>
-          <w:noProof w:val="0"/>
-          <w:sz w:val="22"/>
-          <w:szCs w:val="22"/>
-          <w:lang w:val="en-US"/>
+          <w:rFonts w:ascii="Calibri" w:eastAsia="Calibri" w:hAnsi="Calibri" w:cs="Calibri"/>
         </w:rPr>
         <w:t xml:space="preserve"> </w:t>
       </w:r>
       <w:r>
         <w:rPr>
-          <w:rFonts w:ascii="Calibri" w:hAnsi="Calibri" w:eastAsia="Calibri" w:cs="Calibri"/>
-          <w:noProof w:val="0"/>
-          <w:sz w:val="22"/>
-          <w:szCs w:val="22"/>
-          <w:lang w:val="en-US"/>
+          <w:rFonts w:ascii="Calibri" w:eastAsia="Calibri" w:hAnsi="Calibri" w:cs="Calibri"/>
         </w:rPr>
         <w:t xml:space="preserve">in </w:t>
       </w:r>
       <w:r>
         <w:rPr>
-          <w:rFonts w:ascii="Calibri" w:hAnsi="Calibri" w:eastAsia="Calibri" w:cs="Calibri"/>
-          <w:noProof w:val="0"/>
-          <w:sz w:val="22"/>
-          <w:szCs w:val="22"/>
-          <w:lang w:val="en-US"/>
+          <w:rFonts w:ascii="Calibri" w:eastAsia="Calibri" w:hAnsi="Calibri" w:cs="Calibri"/>
         </w:rPr>
         <w:t xml:space="preserve">reducing </w:t>
       </w:r>
       <w:r>
         <w:rPr>
-          <w:rFonts w:ascii="Calibri" w:hAnsi="Calibri" w:eastAsia="Calibri" w:cs="Calibri"/>
-          <w:noProof w:val="0"/>
-          <w:sz w:val="22"/>
-          <w:szCs w:val="22"/>
-          <w:lang w:val="en-US"/>
+          <w:rFonts w:ascii="Calibri" w:eastAsia="Calibri" w:hAnsi="Calibri" w:cs="Calibri"/>
         </w:rPr>
         <w:t>all</w:t>
       </w:r>
       <w:r>
         <w:rPr>
-          <w:rFonts w:ascii="Calibri" w:hAnsi="Calibri" w:eastAsia="Calibri" w:cs="Calibri"/>
-          <w:noProof w:val="0"/>
-          <w:sz w:val="22"/>
-          <w:szCs w:val="22"/>
-          <w:lang w:val="en-US"/>
+          <w:rFonts w:ascii="Calibri" w:eastAsia="Calibri" w:hAnsi="Calibri" w:cs="Calibri"/>
         </w:rPr>
         <w:t xml:space="preserve"> the above doesn’t affect the game</w:t>
       </w:r>
       <w:r>
         <w:rPr>
-          <w:rFonts w:ascii="Calibri" w:hAnsi="Calibri" w:eastAsia="Calibri" w:cs="Calibri"/>
-          <w:noProof w:val="0"/>
-          <w:sz w:val="22"/>
-          <w:szCs w:val="22"/>
-          <w:lang w:val="en-US"/>
+          <w:rFonts w:ascii="Calibri" w:eastAsia="Calibri" w:hAnsi="Calibri" w:cs="Calibri"/>
         </w:rPr>
         <w:t>. The reduced feature can be applied later as an update to the game.</w:t>
       </w:r>
     </w:p>
     <w:sectPr>
-      <w:pgSz w:w="12240" w:h="15840" w:orient="portrait"/>
+      <w:pgSz w:w="12240" w:h="15840"/>
       <w:pgMar w:top="1440" w:right="1440" w:bottom="1440" w:left="1440" w:header="720" w:footer="720" w:gutter="0"/>
       <w:cols w:space="720"/>
       <w:docGrid w:linePitch="360"/>
@@ -464,11 +271,11 @@
 </file>
 
 <file path=word/styles.xml><?xml version="1.0" encoding="utf-8"?>
-<w:styles xmlns:wp14="http://schemas.microsoft.com/office/word/2010/wordprocessingDrawing" xmlns:mc="http://schemas.openxmlformats.org/markup-compatibility/2006" xmlns:r="http://schemas.openxmlformats.org/officeDocument/2006/relationships" xmlns:w="http://schemas.openxmlformats.org/wordprocessingml/2006/main" xmlns:w14="http://schemas.microsoft.com/office/word/2010/wordml" xmlns:w15="http://schemas.microsoft.com/office/word/2012/wordml" mc:Ignorable="w14 w15 wp14">
+<w:styles xmlns:mc="http://schemas.openxmlformats.org/markup-compatibility/2006" xmlns:r="http://schemas.openxmlformats.org/officeDocument/2006/relationships" xmlns:w="http://schemas.openxmlformats.org/wordprocessingml/2006/main" xmlns:w14="http://schemas.microsoft.com/office/word/2010/wordml" xmlns:w15="http://schemas.microsoft.com/office/word/2012/wordml" xmlns:w16cex="http://schemas.microsoft.com/office/word/2018/wordml/cex" xmlns:w16cid="http://schemas.microsoft.com/office/word/2016/wordml/cid" xmlns:w16="http://schemas.microsoft.com/office/word/2018/wordml" xmlns:w16se="http://schemas.microsoft.com/office/word/2015/wordml/symex" mc:Ignorable="w14 w15 w16se w16cid w16 w16cex">
   <w:docDefaults>
     <w:rPrDefault>
       <w:rPr>
-        <w:rFonts w:asciiTheme="minorHAnsi" w:hAnsiTheme="minorHAnsi" w:eastAsiaTheme="minorHAnsi" w:cstheme="minorBidi"/>
+        <w:rFonts w:asciiTheme="minorHAnsi" w:eastAsiaTheme="minorHAnsi" w:hAnsiTheme="minorHAnsi" w:cstheme="minorBidi"/>
         <w:sz w:val="22"/>
         <w:szCs w:val="22"/>
         <w:lang w:val="en-US" w:eastAsia="en-US" w:bidi="ar-SA"/>
@@ -480,17 +287,17 @@
       </w:pPr>
     </w:pPrDefault>
   </w:docDefaults>
-  <w:latentStyles w:defLockedState="0" w:defUIPriority="99" w:defSemiHidden="0" w:defUnhideWhenUsed="0" w:defQFormat="0" w:count="371">
+  <w:latentStyles w:defLockedState="0" w:defUIPriority="99" w:defSemiHidden="0" w:defUnhideWhenUsed="0" w:defQFormat="0" w:count="376">
     <w:lsdException w:name="Normal" w:uiPriority="0" w:qFormat="1"/>
     <w:lsdException w:name="heading 1" w:uiPriority="9" w:qFormat="1"/>
-    <w:lsdException w:name="heading 2" w:uiPriority="9" w:semiHidden="1" w:unhideWhenUsed="1" w:qFormat="1"/>
-    <w:lsdException w:name="heading 3" w:uiPriority="9" w:semiHidden="1" w:unhideWhenUsed="1" w:qFormat="1"/>
-    <w:lsdException w:name="heading 4" w:uiPriority="9" w:semiHidden="1" w:unhideWhenUsed="1" w:qFormat="1"/>
-    <w:lsdException w:name="heading 5" w:uiPriority="9" w:semiHidden="1" w:unhideWhenUsed="1" w:qFormat="1"/>
-    <w:lsdException w:name="heading 6" w:uiPriority="9" w:semiHidden="1" w:unhideWhenUsed="1" w:qFormat="1"/>
-    <w:lsdException w:name="heading 7" w:uiPriority="9" w:semiHidden="1" w:unhideWhenUsed="1" w:qFormat="1"/>
-    <w:lsdException w:name="heading 8" w:uiPriority="9" w:semiHidden="1" w:unhideWhenUsed="1" w:qFormat="1"/>
-    <w:lsdException w:name="heading 9" w:uiPriority="9" w:semiHidden="1" w:unhideWhenUsed="1" w:qFormat="1"/>
+    <w:lsdException w:name="heading 2" w:semiHidden="1" w:uiPriority="9" w:unhideWhenUsed="1" w:qFormat="1"/>
+    <w:lsdException w:name="heading 3" w:semiHidden="1" w:uiPriority="9" w:unhideWhenUsed="1" w:qFormat="1"/>
+    <w:lsdException w:name="heading 4" w:semiHidden="1" w:uiPriority="9" w:unhideWhenUsed="1" w:qFormat="1"/>
+    <w:lsdException w:name="heading 5" w:semiHidden="1" w:uiPriority="9" w:unhideWhenUsed="1" w:qFormat="1"/>
+    <w:lsdException w:name="heading 6" w:semiHidden="1" w:uiPriority="9" w:unhideWhenUsed="1" w:qFormat="1"/>
+    <w:lsdException w:name="heading 7" w:semiHidden="1" w:uiPriority="9" w:unhideWhenUsed="1" w:qFormat="1"/>
+    <w:lsdException w:name="heading 8" w:semiHidden="1" w:uiPriority="9" w:unhideWhenUsed="1" w:qFormat="1"/>
+    <w:lsdException w:name="heading 9" w:semiHidden="1" w:uiPriority="9" w:unhideWhenUsed="1" w:qFormat="1"/>
     <w:lsdException w:name="index 1" w:semiHidden="1" w:unhideWhenUsed="1"/>
     <w:lsdException w:name="index 2" w:semiHidden="1" w:unhideWhenUsed="1"/>
     <w:lsdException w:name="index 3" w:semiHidden="1" w:unhideWhenUsed="1"/>
@@ -500,22 +307,22 @@
     <w:lsdException w:name="index 7" w:semiHidden="1" w:unhideWhenUsed="1"/>
     <w:lsdException w:name="index 8" w:semiHidden="1" w:unhideWhenUsed="1"/>
     <w:lsdException w:name="index 9" w:semiHidden="1" w:unhideWhenUsed="1"/>
-    <w:lsdException w:name="toc 1" w:uiPriority="39" w:semiHidden="1" w:unhideWhenUsed="1"/>
-    <w:lsdException w:name="toc 2" w:uiPriority="39" w:semiHidden="1" w:unhideWhenUsed="1"/>
-    <w:lsdException w:name="toc 3" w:uiPriority="39" w:semiHidden="1" w:unhideWhenUsed="1"/>
-    <w:lsdException w:name="toc 4" w:uiPriority="39" w:semiHidden="1" w:unhideWhenUsed="1"/>
-    <w:lsdException w:name="toc 5" w:uiPriority="39" w:semiHidden="1" w:unhideWhenUsed="1"/>
-    <w:lsdException w:name="toc 6" w:uiPriority="39" w:semiHidden="1" w:unhideWhenUsed="1"/>
-    <w:lsdException w:name="toc 7" w:uiPriority="39" w:semiHidden="1" w:unhideWhenUsed="1"/>
-    <w:lsdException w:name="toc 8" w:uiPriority="39" w:semiHidden="1" w:unhideWhenUsed="1"/>
-    <w:lsdException w:name="toc 9" w:uiPriority="39" w:semiHidden="1" w:unhideWhenUsed="1"/>
+    <w:lsdException w:name="toc 1" w:semiHidden="1" w:uiPriority="39" w:unhideWhenUsed="1"/>
+    <w:lsdException w:name="toc 2" w:semiHidden="1" w:uiPriority="39" w:unhideWhenUsed="1"/>
+    <w:lsdException w:name="toc 3" w:semiHidden="1" w:uiPriority="39" w:unhideWhenUsed="1"/>
+    <w:lsdException w:name="toc 4" w:semiHidden="1" w:uiPriority="39" w:unhideWhenUsed="1"/>
+    <w:lsdException w:name="toc 5" w:semiHidden="1" w:uiPriority="39" w:unhideWhenUsed="1"/>
+    <w:lsdException w:name="toc 6" w:semiHidden="1" w:uiPriority="39" w:unhideWhenUsed="1"/>
+    <w:lsdException w:name="toc 7" w:semiHidden="1" w:uiPriority="39" w:unhideWhenUsed="1"/>
+    <w:lsdException w:name="toc 8" w:semiHidden="1" w:uiPriority="39" w:unhideWhenUsed="1"/>
+    <w:lsdException w:name="toc 9" w:semiHidden="1" w:uiPriority="39" w:unhideWhenUsed="1"/>
     <w:lsdException w:name="Normal Indent" w:semiHidden="1" w:unhideWhenUsed="1"/>
     <w:lsdException w:name="footnote text" w:semiHidden="1" w:unhideWhenUsed="1"/>
     <w:lsdException w:name="annotation text" w:semiHidden="1" w:unhideWhenUsed="1"/>
     <w:lsdException w:name="header" w:semiHidden="1" w:unhideWhenUsed="1"/>
     <w:lsdException w:name="footer" w:semiHidden="1" w:unhideWhenUsed="1"/>
     <w:lsdException w:name="index heading" w:semiHidden="1" w:unhideWhenUsed="1"/>
-    <w:lsdException w:name="caption" w:uiPriority="35" w:semiHidden="1" w:unhideWhenUsed="1" w:qFormat="1"/>
+    <w:lsdException w:name="caption" w:semiHidden="1" w:uiPriority="35" w:unhideWhenUsed="1" w:qFormat="1"/>
     <w:lsdException w:name="table of figures" w:semiHidden="1" w:unhideWhenUsed="1"/>
     <w:lsdException w:name="envelope address" w:semiHidden="1" w:unhideWhenUsed="1"/>
     <w:lsdException w:name="envelope return" w:semiHidden="1" w:unhideWhenUsed="1"/>
@@ -546,7 +353,7 @@
     <w:lsdException w:name="Title" w:uiPriority="10" w:qFormat="1"/>
     <w:lsdException w:name="Closing" w:semiHidden="1" w:unhideWhenUsed="1"/>
     <w:lsdException w:name="Signature" w:semiHidden="1" w:unhideWhenUsed="1"/>
-    <w:lsdException w:name="Default Paragraph Font" w:uiPriority="1" w:semiHidden="1" w:unhideWhenUsed="1"/>
+    <w:lsdException w:name="Default Paragraph Font" w:semiHidden="1" w:uiPriority="1" w:unhideWhenUsed="1"/>
     <w:lsdException w:name="Body Text" w:semiHidden="1" w:unhideWhenUsed="1"/>
     <w:lsdException w:name="Body Text Indent" w:semiHidden="1" w:unhideWhenUsed="1"/>
     <w:lsdException w:name="List Continue" w:semiHidden="1" w:unhideWhenUsed="1"/>
@@ -586,7 +393,6 @@
     <w:lsdException w:name="HTML Sample" w:semiHidden="1" w:unhideWhenUsed="1"/>
     <w:lsdException w:name="HTML Typewriter" w:semiHidden="1" w:unhideWhenUsed="1"/>
     <w:lsdException w:name="HTML Variable" w:semiHidden="1" w:unhideWhenUsed="1"/>
-    <w:lsdException w:name="Normal Table" w:semiHidden="1" w:unhideWhenUsed="1"/>
     <w:lsdException w:name="annotation subject" w:semiHidden="1" w:unhideWhenUsed="1"/>
     <w:lsdException w:name="No List" w:semiHidden="1" w:unhideWhenUsed="1"/>
     <w:lsdException w:name="Outline List 1" w:semiHidden="1" w:unhideWhenUsed="1"/>
@@ -629,11 +435,8 @@
     <w:lsdException w:name="Table Contemporary" w:semiHidden="1" w:unhideWhenUsed="1"/>
     <w:lsdException w:name="Table Elegant" w:semiHidden="1" w:unhideWhenUsed="1"/>
     <w:lsdException w:name="Table Professional" w:semiHidden="1" w:unhideWhenUsed="1"/>
-    <w:lsdException w:name="Table Subtle 1" w:semiHidden="1" w:unhideWhenUsed="1"/>
     <w:lsdException w:name="Table Subtle 2" w:semiHidden="1" w:unhideWhenUsed="1"/>
     <w:lsdException w:name="Table Web 1" w:semiHidden="1" w:unhideWhenUsed="1"/>
-    <w:lsdException w:name="Table Web 2" w:semiHidden="1" w:unhideWhenUsed="1"/>
-    <w:lsdException w:name="Table Web 3" w:semiHidden="1" w:unhideWhenUsed="1"/>
     <w:lsdException w:name="Balloon Text" w:semiHidden="1" w:unhideWhenUsed="1"/>
     <w:lsdException w:name="Table Grid" w:uiPriority="39"/>
     <w:lsdException w:name="Table Theme" w:semiHidden="1" w:unhideWhenUsed="1"/>
@@ -746,8 +549,8 @@
     <w:lsdException w:name="Subtle Reference" w:uiPriority="31" w:qFormat="1"/>
     <w:lsdException w:name="Intense Reference" w:uiPriority="32" w:qFormat="1"/>
     <w:lsdException w:name="Book Title" w:uiPriority="33" w:qFormat="1"/>
-    <w:lsdException w:name="Bibliography" w:uiPriority="37" w:semiHidden="1" w:unhideWhenUsed="1"/>
-    <w:lsdException w:name="TOC Heading" w:uiPriority="39" w:semiHidden="1" w:unhideWhenUsed="1" w:qFormat="1"/>
+    <w:lsdException w:name="Bibliography" w:semiHidden="1" w:uiPriority="37" w:unhideWhenUsed="1"/>
+    <w:lsdException w:name="TOC Heading" w:semiHidden="1" w:uiPriority="39" w:unhideWhenUsed="1" w:qFormat="1"/>
     <w:lsdException w:name="Plain Table 1" w:uiPriority="41"/>
     <w:lsdException w:name="Plain Table 2" w:uiPriority="42"/>
     <w:lsdException w:name="Plain Table 3" w:uiPriority="43"/>
@@ -852,18 +655,23 @@
     <w:lsdException w:name="List Table 5 Dark Accent 6" w:uiPriority="50"/>
     <w:lsdException w:name="List Table 6 Colorful Accent 6" w:uiPriority="51"/>
     <w:lsdException w:name="List Table 7 Colorful Accent 6" w:uiPriority="52"/>
+    <w:lsdException w:name="Mention" w:semiHidden="1" w:unhideWhenUsed="1"/>
+    <w:lsdException w:name="Smart Hyperlink" w:semiHidden="1" w:unhideWhenUsed="1"/>
+    <w:lsdException w:name="Hashtag" w:semiHidden="1" w:unhideWhenUsed="1"/>
+    <w:lsdException w:name="Unresolved Mention" w:semiHidden="1" w:unhideWhenUsed="1"/>
+    <w:lsdException w:name="Smart Link" w:semiHidden="1" w:unhideWhenUsed="1"/>
   </w:latentStyles>
-  <w:style w:type="paragraph" w:styleId="Normal" w:default="1">
+  <w:style w:type="paragraph" w:default="1" w:styleId="Normal">
     <w:name w:val="Normal"/>
     <w:qFormat/>
   </w:style>
-  <w:style w:type="character" w:styleId="DefaultParagraphFont" w:default="1">
+  <w:style w:type="character" w:default="1" w:styleId="DefaultParagraphFont">
     <w:name w:val="Default Paragraph Font"/>
     <w:uiPriority w:val="1"/>
     <w:semiHidden/>
     <w:unhideWhenUsed/>
   </w:style>
-  <w:style w:type="table" w:styleId="TableNormal" w:default="1">
+  <w:style w:type="table" w:default="1" w:styleId="TableNormal">
     <w:name w:val="Normal Table"/>
     <w:uiPriority w:val="99"/>
     <w:semiHidden/>
@@ -878,7 +686,7 @@
       </w:tblCellMar>
     </w:tblPr>
   </w:style>
-  <w:style w:type="numbering" w:styleId="NoList" w:default="1">
+  <w:style w:type="numbering" w:default="1" w:styleId="NoList">
     <w:name w:val="No List"/>
     <w:uiPriority w:val="99"/>
     <w:semiHidden/>

</xml_diff>